<commit_message>
where do i go
</commit_message>
<xml_diff>
--- a/7 семестр/АИС/ЛР 2/АИС ЛР 2.docx
+++ b/7 семестр/АИС/ЛР 2/АИС ЛР 2.docx
@@ -495,32 +495,113 @@
         <w:t>ЗАДАНИЕ</w:t>
       </w:r>
     </w:p>
-    <w:p>
-      <w:pPr>
-        <w:spacing w:after="200" w:line="276" w:lineRule="auto"/>
-        <w:ind w:firstLine="0"/>
-        <w:jc w:val="center"/>
-      </w:pPr>
-    </w:p>
-    <w:p>
-      <w:r>
-        <w:t>.</w:t>
-      </w:r>
-    </w:p>
-    <w:p>
-      <w:pPr>
-        <w:spacing w:after="200" w:line="276" w:lineRule="auto"/>
-        <w:ind w:firstLine="0"/>
-        <w:jc w:val="center"/>
-      </w:pPr>
-    </w:p>
-    <w:p>
-      <w:pPr>
-        <w:spacing w:after="200" w:line="276" w:lineRule="auto"/>
-        <w:ind w:firstLine="0"/>
-        <w:jc w:val="center"/>
-      </w:pPr>
-    </w:p>
+    <w:p/>
+    <w:p>
+      <w:pPr>
+        <w:pStyle w:val="aa"/>
+        <w:numPr>
+          <w:ilvl w:val="1"/>
+          <w:numId w:val="20"/>
+        </w:numPr>
+      </w:pPr>
+      <w:r>
+        <w:t>Ознакомиться с теоретическим материалом</w:t>
+      </w:r>
+      <w:r>
+        <w:rPr>
+          <w:lang w:val="en-US"/>
+        </w:rPr>
+        <w:t>;</w:t>
+      </w:r>
+    </w:p>
+    <w:p>
+      <w:pPr>
+        <w:pStyle w:val="aa"/>
+        <w:numPr>
+          <w:ilvl w:val="1"/>
+          <w:numId w:val="20"/>
+        </w:numPr>
+      </w:pPr>
+      <w:r>
+        <w:t xml:space="preserve">Имеется сервер локальной сети со службой </w:t>
+      </w:r>
+      <w:proofErr w:type="spellStart"/>
+      <w:r>
+        <w:t>http</w:t>
+      </w:r>
+      <w:proofErr w:type="spellEnd"/>
+      <w:r>
+        <w:t>. Необходимо настроить доступ к серверу. Для этого выполнить следующие действия</w:t>
+      </w:r>
+      <w:r>
+        <w:rPr>
+          <w:lang w:val="en-US"/>
+        </w:rPr>
+        <w:t>:</w:t>
+      </w:r>
+    </w:p>
+    <w:p>
+      <w:pPr>
+        <w:pStyle w:val="aa"/>
+        <w:numPr>
+          <w:ilvl w:val="2"/>
+          <w:numId w:val="20"/>
+        </w:numPr>
+      </w:pPr>
+      <w:r>
+        <w:t>Сбросить все цепочки;</w:t>
+      </w:r>
+    </w:p>
+    <w:p>
+      <w:pPr>
+        <w:pStyle w:val="aa"/>
+        <w:numPr>
+          <w:ilvl w:val="2"/>
+          <w:numId w:val="20"/>
+        </w:numPr>
+      </w:pPr>
+      <w:r>
+        <w:t>Установить политики по умолчанию</w:t>
+      </w:r>
+      <w:r>
+        <w:rPr>
+          <w:lang w:val="en-US"/>
+        </w:rPr>
+        <w:t>;</w:t>
+      </w:r>
+    </w:p>
+    <w:p>
+      <w:pPr>
+        <w:pStyle w:val="aa"/>
+        <w:numPr>
+          <w:ilvl w:val="2"/>
+          <w:numId w:val="20"/>
+        </w:numPr>
+      </w:pPr>
+      <w:r>
+        <w:t xml:space="preserve">Разрешить прохождение данных существующих и </w:t>
+      </w:r>
+      <w:r>
+        <w:t>«</w:t>
+      </w:r>
+      <w:r>
+        <w:t>связанных» соединений;</w:t>
+      </w:r>
+    </w:p>
+    <w:p>
+      <w:pPr>
+        <w:pStyle w:val="aa"/>
+        <w:numPr>
+          <w:ilvl w:val="2"/>
+          <w:numId w:val="20"/>
+        </w:numPr>
+      </w:pPr>
+      <w:r>
+        <w:t>Разрешить входящий запрос по HTTP протоколу;</w:t>
+      </w:r>
+    </w:p>
+    <w:p/>
+    <w:p/>
     <w:p>
       <w:pPr>
         <w:pStyle w:val="1"/>
@@ -542,19 +623,1290 @@
       </w:pPr>
     </w:p>
     <w:p>
+      <w:r>
+        <w:rPr>
+          <w:lang w:val="en-US"/>
+        </w:rPr>
+        <w:t>Iptable</w:t>
+      </w:r>
+      <w:r>
+        <w:rPr>
+          <w:lang w:val="en-US"/>
+        </w:rPr>
+        <w:t>s</w:t>
+      </w:r>
+      <w:r>
+        <w:t xml:space="preserve"> </w:t>
+      </w:r>
+      <w:r>
+        <w:t>–</w:t>
+      </w:r>
+      <w:r>
+        <w:t xml:space="preserve"> </w:t>
+      </w:r>
+      <w:r>
+        <w:t xml:space="preserve">утилита для операционных систем </w:t>
+      </w:r>
+      <w:r>
+        <w:t xml:space="preserve">семейства </w:t>
+      </w:r>
+      <w:r>
+        <w:rPr>
+          <w:lang w:val="en-US"/>
+        </w:rPr>
+        <w:t>Linux</w:t>
+      </w:r>
+      <w:r>
+        <w:t>. Поэтому д</w:t>
+      </w:r>
+      <w:r>
+        <w:t xml:space="preserve">ля выполнения лабораторной работы была </w:t>
+      </w:r>
+      <w:r>
+        <w:t>создана</w:t>
+      </w:r>
+      <w:r>
+        <w:t xml:space="preserve"> виртуальная машина Oracle VM </w:t>
+      </w:r>
+      <w:proofErr w:type="spellStart"/>
+      <w:r>
+        <w:t>VirtualBox</w:t>
+      </w:r>
+      <w:proofErr w:type="spellEnd"/>
+      <w:r>
+        <w:t xml:space="preserve"> с установленным образом ОС </w:t>
+      </w:r>
+      <w:r>
+        <w:rPr>
+          <w:lang w:val="en-US"/>
+        </w:rPr>
+        <w:t>Ubuntu</w:t>
+      </w:r>
+      <w:r>
+        <w:t xml:space="preserve"> </w:t>
+      </w:r>
+      <w:r>
+        <w:rPr>
+          <w:lang w:val="en-US"/>
+        </w:rPr>
+        <w:t>Server</w:t>
+      </w:r>
+      <w:r>
+        <w:t xml:space="preserve"> 24.04.3 </w:t>
+      </w:r>
+      <w:r>
+        <w:rPr>
+          <w:lang w:val="en-US"/>
+        </w:rPr>
+        <w:t>LTS</w:t>
+      </w:r>
+      <w:r>
+        <w:t>ы</w:t>
+      </w:r>
+      <w:r>
+        <w:t xml:space="preserve"> (</w:t>
+      </w:r>
+      <w:r>
+        <w:t>рисунок 3.1)</w:t>
+      </w:r>
+      <w:r>
+        <w:t>.</w:t>
+      </w:r>
+    </w:p>
+    <w:p/>
+    <w:p>
       <w:pPr>
         <w:ind w:firstLine="0"/>
         <w:jc w:val="center"/>
       </w:pPr>
-    </w:p>
-    <w:p>
-      <w:pPr>
+      <w:r>
+        <w:rPr>
+          <w:noProof/>
+        </w:rPr>
+        <w:lastRenderedPageBreak/>
+        <w:drawing>
+          <wp:inline distT="0" distB="0" distL="0" distR="0" wp14:anchorId="34F45E78" wp14:editId="72CE28CB">
+            <wp:extent cx="5086350" cy="1594451"/>
+            <wp:effectExtent l="0" t="0" r="0" b="0"/>
+            <wp:docPr id="1476242867" name="Рисунок 1"/>
+            <wp:cNvGraphicFramePr>
+              <a:graphicFrameLocks xmlns:a="http://schemas.openxmlformats.org/drawingml/2006/main" noChangeAspect="1"/>
+            </wp:cNvGraphicFramePr>
+            <a:graphic xmlns:a="http://schemas.openxmlformats.org/drawingml/2006/main">
+              <a:graphicData uri="http://schemas.openxmlformats.org/drawingml/2006/picture">
+                <pic:pic xmlns:pic="http://schemas.openxmlformats.org/drawingml/2006/picture">
+                  <pic:nvPicPr>
+                    <pic:cNvPr id="1476242867" name=""/>
+                    <pic:cNvPicPr/>
+                  </pic:nvPicPr>
+                  <pic:blipFill>
+                    <a:blip r:embed="rId8"/>
+                    <a:stretch>
+                      <a:fillRect/>
+                    </a:stretch>
+                  </pic:blipFill>
+                  <pic:spPr>
+                    <a:xfrm>
+                      <a:off x="0" y="0"/>
+                      <a:ext cx="5098266" cy="1598186"/>
+                    </a:xfrm>
+                    <a:prstGeom prst="rect">
+                      <a:avLst/>
+                    </a:prstGeom>
+                  </pic:spPr>
+                </pic:pic>
+              </a:graphicData>
+            </a:graphic>
+          </wp:inline>
+        </w:drawing>
+      </w:r>
+    </w:p>
+    <w:p>
+      <w:pPr>
+        <w:ind w:firstLine="0"/>
         <w:jc w:val="center"/>
       </w:pPr>
-    </w:p>
-    <w:p>
-      <w:pPr>
+      <w:r>
+        <w:t>Рисунок 3.1 – Создание виртуальной машины</w:t>
+      </w:r>
+    </w:p>
+    <w:p/>
+    <w:p>
+      <w:r>
+        <w:t>В данной ОС нет графического интерфейса. После авторизации б</w:t>
+      </w:r>
+      <w:r>
+        <w:t>ыл</w:t>
+      </w:r>
+      <w:r>
+        <w:t>а</w:t>
+      </w:r>
+      <w:r>
+        <w:t xml:space="preserve"> открыт</w:t>
+      </w:r>
+      <w:r>
+        <w:t>а</w:t>
+      </w:r>
+      <w:r>
+        <w:t xml:space="preserve"> </w:t>
+      </w:r>
+      <w:r>
+        <w:t>командная строка</w:t>
+      </w:r>
+      <w:r>
+        <w:t>.</w:t>
+      </w:r>
+      <w:r>
+        <w:t xml:space="preserve"> </w:t>
+      </w:r>
+      <w:r>
+        <w:t xml:space="preserve">С </w:t>
+      </w:r>
+      <w:r>
+        <w:t xml:space="preserve">помощью команды </w:t>
+      </w:r>
+      <w:proofErr w:type="spellStart"/>
+      <w:r>
+        <w:rPr>
+          <w:rFonts w:ascii="Courier New" w:hAnsi="Courier New" w:cs="Courier New"/>
+          <w:sz w:val="20"/>
+          <w:szCs w:val="16"/>
+        </w:rPr>
+        <w:t>iptables</w:t>
+      </w:r>
+      <w:proofErr w:type="spellEnd"/>
+      <w:r>
+        <w:rPr>
+          <w:rFonts w:ascii="Courier New" w:hAnsi="Courier New" w:cs="Courier New"/>
+          <w:sz w:val="20"/>
+          <w:szCs w:val="16"/>
+        </w:rPr>
+        <w:t xml:space="preserve"> -V</w:t>
+      </w:r>
+      <w:r>
+        <w:rPr>
+          <w:rFonts w:ascii="Courier New" w:hAnsi="Courier New" w:cs="Courier New"/>
+          <w:sz w:val="20"/>
+          <w:szCs w:val="16"/>
+        </w:rPr>
+        <w:t xml:space="preserve"> </w:t>
+      </w:r>
+      <w:r>
+        <w:t>было проверено</w:t>
+      </w:r>
+      <w:r>
+        <w:t>,</w:t>
+      </w:r>
+      <w:r>
+        <w:t xml:space="preserve"> что </w:t>
+      </w:r>
+      <w:proofErr w:type="spellStart"/>
+      <w:r>
+        <w:t>iptables</w:t>
+      </w:r>
+      <w:proofErr w:type="spellEnd"/>
+      <w:r>
+        <w:t xml:space="preserve"> установлена на устройстве, после чего </w:t>
+      </w:r>
+      <w:r>
+        <w:t>с</w:t>
+      </w:r>
+      <w:r>
+        <w:t xml:space="preserve"> помощью команды </w:t>
+      </w:r>
+      <w:proofErr w:type="spellStart"/>
+      <w:r>
+        <w:rPr>
+          <w:rFonts w:ascii="Courier New" w:hAnsi="Courier New" w:cs="Courier New"/>
+          <w:sz w:val="20"/>
+          <w:szCs w:val="16"/>
+        </w:rPr>
+        <w:t>iptables</w:t>
+      </w:r>
+      <w:proofErr w:type="spellEnd"/>
+      <w:r>
+        <w:rPr>
+          <w:rFonts w:ascii="Courier New" w:hAnsi="Courier New" w:cs="Courier New"/>
+          <w:sz w:val="20"/>
+          <w:szCs w:val="16"/>
+        </w:rPr>
+        <w:t xml:space="preserve"> -</w:t>
+      </w:r>
+      <w:r>
+        <w:rPr>
+          <w:rFonts w:ascii="Courier New" w:hAnsi="Courier New" w:cs="Courier New"/>
+          <w:sz w:val="20"/>
+          <w:szCs w:val="16"/>
+          <w:lang w:val="en-US"/>
+        </w:rPr>
+        <w:t>F</w:t>
+      </w:r>
+      <w:r>
+        <w:rPr>
+          <w:rFonts w:ascii="Courier New" w:hAnsi="Courier New" w:cs="Courier New"/>
+          <w:sz w:val="20"/>
+          <w:szCs w:val="16"/>
+        </w:rPr>
+        <w:t xml:space="preserve"> </w:t>
+      </w:r>
+      <w:r>
+        <w:t>настройки брандмауэра</w:t>
+      </w:r>
+      <w:r>
+        <w:t xml:space="preserve"> </w:t>
+      </w:r>
+      <w:r>
+        <w:t>были сброшены (рисунок 3</w:t>
+      </w:r>
+      <w:r>
+        <w:t>.2</w:t>
+      </w:r>
+      <w:r>
+        <w:t>).</w:t>
+      </w:r>
+    </w:p>
+    <w:p/>
+    <w:p>
+      <w:pPr>
+        <w:ind w:firstLine="0"/>
         <w:jc w:val="center"/>
+        <w:rPr>
+          <w:lang w:val="en-US"/>
+        </w:rPr>
+      </w:pPr>
+      <w:r>
+        <w:rPr>
+          <w:noProof/>
+          <w:lang w:val="en-US"/>
+        </w:rPr>
+        <w:drawing>
+          <wp:inline distT="0" distB="0" distL="0" distR="0" wp14:anchorId="3C318D90" wp14:editId="571C3BD9">
+            <wp:extent cx="1809750" cy="673100"/>
+            <wp:effectExtent l="0" t="0" r="0" b="0"/>
+            <wp:docPr id="1819557429" name="Рисунок 2"/>
+            <wp:cNvGraphicFramePr>
+              <a:graphicFrameLocks xmlns:a="http://schemas.openxmlformats.org/drawingml/2006/main" noChangeAspect="1"/>
+            </wp:cNvGraphicFramePr>
+            <a:graphic xmlns:a="http://schemas.openxmlformats.org/drawingml/2006/main">
+              <a:graphicData uri="http://schemas.openxmlformats.org/drawingml/2006/picture">
+                <pic:pic xmlns:pic="http://schemas.openxmlformats.org/drawingml/2006/picture">
+                  <pic:nvPicPr>
+                    <pic:cNvPr id="1819557429" name="Рисунок 1819557429"/>
+                    <pic:cNvPicPr/>
+                  </pic:nvPicPr>
+                  <pic:blipFill>
+                    <a:blip r:embed="rId9">
+                      <a:extLst>
+                        <a:ext uri="{28A0092B-C50C-407E-A947-70E740481C1C}">
+                          <a14:useLocalDpi xmlns:a14="http://schemas.microsoft.com/office/drawing/2010/main" val="0"/>
+                        </a:ext>
+                      </a:extLst>
+                    </a:blip>
+                    <a:stretch>
+                      <a:fillRect/>
+                    </a:stretch>
+                  </pic:blipFill>
+                  <pic:spPr>
+                    <a:xfrm>
+                      <a:off x="0" y="0"/>
+                      <a:ext cx="1809750" cy="673100"/>
+                    </a:xfrm>
+                    <a:prstGeom prst="rect">
+                      <a:avLst/>
+                    </a:prstGeom>
+                  </pic:spPr>
+                </pic:pic>
+              </a:graphicData>
+            </a:graphic>
+          </wp:inline>
+        </w:drawing>
+      </w:r>
+    </w:p>
+    <w:p>
+      <w:pPr>
+        <w:ind w:firstLine="0"/>
+        <w:jc w:val="center"/>
+      </w:pPr>
+      <w:r>
+        <w:t>Рисунок 3.</w:t>
+      </w:r>
+      <w:r>
+        <w:t>2</w:t>
+      </w:r>
+      <w:r>
+        <w:t xml:space="preserve"> </w:t>
+      </w:r>
+      <w:r>
+        <w:sym w:font="Symbol" w:char="F02D"/>
+      </w:r>
+      <w:r>
+        <w:t xml:space="preserve"> </w:t>
+      </w:r>
+      <w:r>
+        <w:t>Сброс настроек брандмауэра</w:t>
+      </w:r>
+    </w:p>
+    <w:p>
+      <w:pPr>
+        <w:jc w:val="center"/>
+      </w:pPr>
+    </w:p>
+    <w:p>
+      <w:r>
+        <w:t>Далее</w:t>
+      </w:r>
+      <w:r>
+        <w:t xml:space="preserve"> </w:t>
+      </w:r>
+      <w:r>
+        <w:t>с</w:t>
+      </w:r>
+      <w:r>
+        <w:t xml:space="preserve"> </w:t>
+      </w:r>
+      <w:r>
+        <w:t>помощью</w:t>
+      </w:r>
+      <w:r>
+        <w:t xml:space="preserve"> </w:t>
+      </w:r>
+      <w:r>
+        <w:t xml:space="preserve">ряда </w:t>
+      </w:r>
+      <w:r>
+        <w:t>команд</w:t>
+      </w:r>
+      <w:r>
+        <w:t xml:space="preserve"> </w:t>
+      </w:r>
+      <w:r>
+        <w:t>был</w:t>
+      </w:r>
+      <w:r>
+        <w:t>а</w:t>
+      </w:r>
+      <w:r>
+        <w:t xml:space="preserve"> у</w:t>
+      </w:r>
+      <w:r>
+        <w:t>стан</w:t>
+      </w:r>
+      <w:r>
+        <w:t>о</w:t>
+      </w:r>
+      <w:r>
+        <w:t>вл</w:t>
+      </w:r>
+      <w:r>
+        <w:t>ен</w:t>
+      </w:r>
+      <w:r>
+        <w:t>а</w:t>
+      </w:r>
+      <w:r>
+        <w:t xml:space="preserve"> политик</w:t>
+      </w:r>
+      <w:r>
+        <w:t>а «по умолчанию запрещено всё»</w:t>
+      </w:r>
+      <w:r>
+        <w:t xml:space="preserve"> </w:t>
+      </w:r>
+      <w:r>
+        <w:t xml:space="preserve">для </w:t>
+      </w:r>
+      <w:r>
+        <w:t xml:space="preserve">всех цепочек таблицы </w:t>
+      </w:r>
+      <w:r>
+        <w:rPr>
+          <w:lang w:val="en-US"/>
+        </w:rPr>
+        <w:t>filter</w:t>
+      </w:r>
+      <w:r>
+        <w:t xml:space="preserve"> (рисунок 3.</w:t>
+      </w:r>
+      <w:r>
+        <w:t>3</w:t>
+      </w:r>
+      <w:r>
+        <w:t>)</w:t>
+      </w:r>
+      <w:r>
+        <w:t>.</w:t>
+      </w:r>
+      <w:r>
+        <w:t xml:space="preserve"> </w:t>
+      </w:r>
+      <w:r>
+        <w:t>Цепочки охватывают входящий, исходящий и транзитный трафик.</w:t>
+      </w:r>
+    </w:p>
+    <w:p/>
+    <w:p>
+      <w:pPr>
+        <w:ind w:firstLine="0"/>
+        <w:jc w:val="center"/>
+        <w:rPr>
+          <w:lang w:val="en-US"/>
+        </w:rPr>
+      </w:pPr>
+      <w:r>
+        <w:rPr>
+          <w:noProof/>
+          <w:lang w:val="en-US"/>
+        </w:rPr>
+        <w:drawing>
+          <wp:inline distT="0" distB="0" distL="0" distR="0" wp14:anchorId="7F8F45B4" wp14:editId="50DC31A7">
+            <wp:extent cx="2451100" cy="514350"/>
+            <wp:effectExtent l="0" t="0" r="0" b="0"/>
+            <wp:docPr id="1478399763" name="Рисунок 3"/>
+            <wp:cNvGraphicFramePr>
+              <a:graphicFrameLocks xmlns:a="http://schemas.openxmlformats.org/drawingml/2006/main" noChangeAspect="1"/>
+            </wp:cNvGraphicFramePr>
+            <a:graphic xmlns:a="http://schemas.openxmlformats.org/drawingml/2006/main">
+              <a:graphicData uri="http://schemas.openxmlformats.org/drawingml/2006/picture">
+                <pic:pic xmlns:pic="http://schemas.openxmlformats.org/drawingml/2006/picture">
+                  <pic:nvPicPr>
+                    <pic:cNvPr id="1478399763" name="Рисунок 1478399763"/>
+                    <pic:cNvPicPr/>
+                  </pic:nvPicPr>
+                  <pic:blipFill>
+                    <a:blip r:embed="rId10">
+                      <a:extLst>
+                        <a:ext uri="{28A0092B-C50C-407E-A947-70E740481C1C}">
+                          <a14:useLocalDpi xmlns:a14="http://schemas.microsoft.com/office/drawing/2010/main" val="0"/>
+                        </a:ext>
+                      </a:extLst>
+                    </a:blip>
+                    <a:stretch>
+                      <a:fillRect/>
+                    </a:stretch>
+                  </pic:blipFill>
+                  <pic:spPr>
+                    <a:xfrm>
+                      <a:off x="0" y="0"/>
+                      <a:ext cx="2451100" cy="514350"/>
+                    </a:xfrm>
+                    <a:prstGeom prst="rect">
+                      <a:avLst/>
+                    </a:prstGeom>
+                  </pic:spPr>
+                </pic:pic>
+              </a:graphicData>
+            </a:graphic>
+          </wp:inline>
+        </w:drawing>
+      </w:r>
+    </w:p>
+    <w:p>
+      <w:pPr>
+        <w:ind w:firstLine="0"/>
+        <w:jc w:val="center"/>
+      </w:pPr>
+      <w:r>
+        <w:t>Рисунок 3.3 – Установка политик по умолчанию</w:t>
+      </w:r>
+    </w:p>
+    <w:p/>
+    <w:p>
+      <w:r>
+        <w:t>Была</w:t>
+      </w:r>
+      <w:r>
+        <w:rPr>
+          <w:lang w:val="en-US"/>
+        </w:rPr>
+        <w:t xml:space="preserve"> </w:t>
+      </w:r>
+      <w:r>
+        <w:t>введена</w:t>
+      </w:r>
+      <w:r>
+        <w:rPr>
+          <w:lang w:val="en-US"/>
+        </w:rPr>
+        <w:t xml:space="preserve"> </w:t>
+      </w:r>
+      <w:r>
+        <w:t>к</w:t>
+      </w:r>
+      <w:r>
+        <w:t>оманда</w:t>
+      </w:r>
+      <w:r>
+        <w:rPr>
+          <w:lang w:val="en-US"/>
+        </w:rPr>
+        <w:t xml:space="preserve"> </w:t>
+      </w:r>
+      <w:r>
+        <w:rPr>
+          <w:rFonts w:ascii="Courier New" w:hAnsi="Courier New" w:cs="Courier New"/>
+          <w:sz w:val="20"/>
+          <w:szCs w:val="16"/>
+          <w:lang w:val="en-US"/>
+        </w:rPr>
+        <w:t xml:space="preserve">iptables –A INPUT –m state </w:t>
+      </w:r>
+      <w:r>
+        <w:rPr>
+          <w:rFonts w:ascii="Courier New" w:hAnsi="Courier New" w:cs="Courier New"/>
+          <w:sz w:val="20"/>
+          <w:szCs w:val="16"/>
+          <w:lang w:val="en-US"/>
+        </w:rPr>
+        <w:t>-</w:t>
+      </w:r>
+      <w:r>
+        <w:rPr>
+          <w:rFonts w:ascii="Courier New" w:hAnsi="Courier New" w:cs="Courier New"/>
+          <w:sz w:val="20"/>
+          <w:szCs w:val="16"/>
+          <w:lang w:val="en-US"/>
+        </w:rPr>
+        <w:t xml:space="preserve">-state </w:t>
+      </w:r>
+      <w:proofErr w:type="gramStart"/>
+      <w:r>
+        <w:rPr>
+          <w:rFonts w:ascii="Courier New" w:hAnsi="Courier New" w:cs="Courier New"/>
+          <w:sz w:val="20"/>
+          <w:szCs w:val="16"/>
+          <w:lang w:val="en-US"/>
+        </w:rPr>
+        <w:t>RELATED,ESTABLISHED</w:t>
+      </w:r>
+      <w:proofErr w:type="gramEnd"/>
+      <w:r>
+        <w:rPr>
+          <w:rFonts w:ascii="Courier New" w:hAnsi="Courier New" w:cs="Courier New"/>
+          <w:sz w:val="20"/>
+          <w:szCs w:val="16"/>
+          <w:lang w:val="en-US"/>
+        </w:rPr>
+        <w:t xml:space="preserve"> -j ACCEPT</w:t>
+      </w:r>
+      <w:r>
+        <w:rPr>
+          <w:lang w:val="en-US"/>
+        </w:rPr>
+        <w:t>.</w:t>
+      </w:r>
+      <w:r>
+        <w:rPr>
+          <w:lang w:val="en-US"/>
+        </w:rPr>
+        <w:t xml:space="preserve"> </w:t>
+      </w:r>
+      <w:r>
+        <w:t xml:space="preserve">С помощью неё в брандмауэр было добавлено правило пропускать </w:t>
+      </w:r>
+      <w:r>
+        <w:t>(</w:t>
+      </w:r>
+      <w:r>
+        <w:rPr>
+          <w:lang w:val="en-US"/>
+        </w:rPr>
+        <w:t>ACCEPT</w:t>
+      </w:r>
+      <w:r>
+        <w:t xml:space="preserve">) </w:t>
+      </w:r>
+      <w:r>
+        <w:t xml:space="preserve">все </w:t>
+      </w:r>
+      <w:r>
+        <w:t>входящие (</w:t>
+      </w:r>
+      <w:r>
+        <w:rPr>
+          <w:lang w:val="en-US"/>
+        </w:rPr>
+        <w:t>INPUT</w:t>
+      </w:r>
+      <w:r>
+        <w:t xml:space="preserve">) </w:t>
+      </w:r>
+      <w:r>
+        <w:t xml:space="preserve">пакеты </w:t>
+      </w:r>
+      <w:r>
+        <w:t xml:space="preserve">уже </w:t>
+      </w:r>
+      <w:r>
+        <w:t xml:space="preserve">существующих соединений </w:t>
+      </w:r>
+      <w:r>
+        <w:t>(</w:t>
+      </w:r>
+      <w:r>
+        <w:rPr>
+          <w:lang w:val="en-US"/>
+        </w:rPr>
+        <w:t>ESTABLISHED</w:t>
+      </w:r>
+      <w:r>
+        <w:t xml:space="preserve">) </w:t>
+      </w:r>
+      <w:r>
+        <w:t>и связанных с ним</w:t>
+      </w:r>
+      <w:r>
+        <w:t>и</w:t>
+      </w:r>
+      <w:r>
+        <w:t xml:space="preserve"> (</w:t>
+      </w:r>
+      <w:r>
+        <w:rPr>
+          <w:lang w:val="en-US"/>
+        </w:rPr>
+        <w:t>RELATED</w:t>
+      </w:r>
+      <w:r>
+        <w:t>)</w:t>
+      </w:r>
+      <w:r>
+        <w:t>.</w:t>
+      </w:r>
+    </w:p>
+    <w:p>
+      <w:r>
+        <w:lastRenderedPageBreak/>
+        <w:t xml:space="preserve">Аналогично с помощью команды </w:t>
+      </w:r>
+      <w:proofErr w:type="spellStart"/>
+      <w:r>
+        <w:rPr>
+          <w:rFonts w:ascii="Courier New" w:hAnsi="Courier New" w:cs="Courier New"/>
+          <w:sz w:val="20"/>
+          <w:szCs w:val="16"/>
+        </w:rPr>
+        <w:t>iptables</w:t>
+      </w:r>
+      <w:proofErr w:type="spellEnd"/>
+      <w:r>
+        <w:rPr>
+          <w:rFonts w:ascii="Courier New" w:hAnsi="Courier New" w:cs="Courier New"/>
+          <w:sz w:val="20"/>
+          <w:szCs w:val="16"/>
+        </w:rPr>
+        <w:t xml:space="preserve"> –A OUTPUT –m </w:t>
+      </w:r>
+      <w:proofErr w:type="spellStart"/>
+      <w:r>
+        <w:rPr>
+          <w:rFonts w:ascii="Courier New" w:hAnsi="Courier New" w:cs="Courier New"/>
+          <w:sz w:val="20"/>
+          <w:szCs w:val="16"/>
+        </w:rPr>
+        <w:t>state</w:t>
+      </w:r>
+      <w:proofErr w:type="spellEnd"/>
+      <w:r>
+        <w:rPr>
+          <w:rFonts w:ascii="Courier New" w:hAnsi="Courier New" w:cs="Courier New"/>
+          <w:sz w:val="20"/>
+          <w:szCs w:val="16"/>
+        </w:rPr>
+        <w:t xml:space="preserve"> –</w:t>
+      </w:r>
+      <w:r>
+        <w:rPr>
+          <w:rFonts w:ascii="Courier New" w:hAnsi="Courier New" w:cs="Courier New"/>
+          <w:sz w:val="20"/>
+          <w:szCs w:val="16"/>
+        </w:rPr>
+        <w:t>-</w:t>
+      </w:r>
+      <w:proofErr w:type="spellStart"/>
+      <w:r>
+        <w:rPr>
+          <w:rFonts w:ascii="Courier New" w:hAnsi="Courier New" w:cs="Courier New"/>
+          <w:sz w:val="20"/>
+          <w:szCs w:val="16"/>
+        </w:rPr>
+        <w:t>state</w:t>
+      </w:r>
+      <w:proofErr w:type="spellEnd"/>
+      <w:r>
+        <w:rPr>
+          <w:rFonts w:ascii="Courier New" w:hAnsi="Courier New" w:cs="Courier New"/>
+          <w:sz w:val="20"/>
+          <w:szCs w:val="16"/>
+        </w:rPr>
+        <w:t xml:space="preserve"> </w:t>
+      </w:r>
+      <w:proofErr w:type="gramStart"/>
+      <w:r>
+        <w:rPr>
+          <w:rFonts w:ascii="Courier New" w:hAnsi="Courier New" w:cs="Courier New"/>
+          <w:sz w:val="20"/>
+          <w:szCs w:val="16"/>
+        </w:rPr>
+        <w:t>RELATED,ESTABLISHED</w:t>
+      </w:r>
+      <w:proofErr w:type="gramEnd"/>
+      <w:r>
+        <w:rPr>
+          <w:rFonts w:ascii="Courier New" w:hAnsi="Courier New" w:cs="Courier New"/>
+          <w:sz w:val="20"/>
+          <w:szCs w:val="16"/>
+        </w:rPr>
+        <w:t xml:space="preserve"> -j ACCEPT</w:t>
+      </w:r>
+      <w:r>
+        <w:t xml:space="preserve"> было добавлено такое же правило для исходящих пакетов </w:t>
+      </w:r>
+      <w:r>
+        <w:t>(</w:t>
+      </w:r>
+      <w:r>
+        <w:rPr>
+          <w:lang w:val="en-US"/>
+        </w:rPr>
+        <w:t>OUTPUT</w:t>
+      </w:r>
+      <w:r>
+        <w:t xml:space="preserve">) </w:t>
+      </w:r>
+      <w:r>
+        <w:t>в рамках уже открыт</w:t>
+      </w:r>
+      <w:r>
+        <w:t>ых</w:t>
+      </w:r>
+      <w:r>
+        <w:t xml:space="preserve"> соединени</w:t>
+      </w:r>
+      <w:r>
+        <w:t>й</w:t>
+      </w:r>
+      <w:r>
+        <w:t xml:space="preserve"> (рисунок 3.4).</w:t>
+      </w:r>
+    </w:p>
+    <w:p/>
+    <w:p>
+      <w:pPr>
+        <w:ind w:firstLine="0"/>
+        <w:jc w:val="center"/>
+      </w:pPr>
+      <w:r>
+        <w:rPr>
+          <w:noProof/>
+        </w:rPr>
+        <w:drawing>
+          <wp:inline distT="0" distB="0" distL="0" distR="0" wp14:anchorId="5D652B77" wp14:editId="13645AC6">
+            <wp:extent cx="4483100" cy="298450"/>
+            <wp:effectExtent l="0" t="0" r="0" b="0"/>
+            <wp:docPr id="1574777013" name="Рисунок 5"/>
+            <wp:cNvGraphicFramePr>
+              <a:graphicFrameLocks xmlns:a="http://schemas.openxmlformats.org/drawingml/2006/main" noChangeAspect="1"/>
+            </wp:cNvGraphicFramePr>
+            <a:graphic xmlns:a="http://schemas.openxmlformats.org/drawingml/2006/main">
+              <a:graphicData uri="http://schemas.openxmlformats.org/drawingml/2006/picture">
+                <pic:pic xmlns:pic="http://schemas.openxmlformats.org/drawingml/2006/picture">
+                  <pic:nvPicPr>
+                    <pic:cNvPr id="1574777013" name="Рисунок 1574777013"/>
+                    <pic:cNvPicPr/>
+                  </pic:nvPicPr>
+                  <pic:blipFill>
+                    <a:blip r:embed="rId11">
+                      <a:extLst>
+                        <a:ext uri="{28A0092B-C50C-407E-A947-70E740481C1C}">
+                          <a14:useLocalDpi xmlns:a14="http://schemas.microsoft.com/office/drawing/2010/main" val="0"/>
+                        </a:ext>
+                      </a:extLst>
+                    </a:blip>
+                    <a:stretch>
+                      <a:fillRect/>
+                    </a:stretch>
+                  </pic:blipFill>
+                  <pic:spPr>
+                    <a:xfrm>
+                      <a:off x="0" y="0"/>
+                      <a:ext cx="4483100" cy="298450"/>
+                    </a:xfrm>
+                    <a:prstGeom prst="rect">
+                      <a:avLst/>
+                    </a:prstGeom>
+                  </pic:spPr>
+                </pic:pic>
+              </a:graphicData>
+            </a:graphic>
+          </wp:inline>
+        </w:drawing>
+      </w:r>
+    </w:p>
+    <w:p>
+      <w:pPr>
+        <w:ind w:firstLine="0"/>
+        <w:jc w:val="center"/>
+      </w:pPr>
+      <w:r>
+        <w:t xml:space="preserve">Рисунок 3.4 – Правило </w:t>
+      </w:r>
+      <w:r>
+        <w:t>пропуска для существующих соединений</w:t>
+      </w:r>
+    </w:p>
+    <w:p/>
+    <w:p>
+      <w:r>
+        <w:t>Далее</w:t>
+      </w:r>
+      <w:r>
+        <w:t xml:space="preserve"> </w:t>
+      </w:r>
+      <w:r>
+        <w:t>была</w:t>
+      </w:r>
+      <w:r>
+        <w:t xml:space="preserve"> </w:t>
+      </w:r>
+      <w:r>
+        <w:t>введена</w:t>
+      </w:r>
+      <w:r>
+        <w:t xml:space="preserve"> </w:t>
+      </w:r>
+      <w:r>
+        <w:t xml:space="preserve">команда </w:t>
+      </w:r>
+      <w:r>
+        <w:rPr>
+          <w:rFonts w:ascii="Courier New" w:hAnsi="Courier New" w:cs="Courier New"/>
+          <w:sz w:val="20"/>
+          <w:szCs w:val="16"/>
+          <w:lang w:val="en-US"/>
+        </w:rPr>
+        <w:t>iptables</w:t>
+      </w:r>
+      <w:r>
+        <w:rPr>
+          <w:rFonts w:ascii="Courier New" w:hAnsi="Courier New" w:cs="Courier New"/>
+          <w:sz w:val="20"/>
+          <w:szCs w:val="16"/>
+        </w:rPr>
+        <w:t xml:space="preserve"> -</w:t>
+      </w:r>
+      <w:r>
+        <w:rPr>
+          <w:rFonts w:ascii="Courier New" w:hAnsi="Courier New" w:cs="Courier New"/>
+          <w:sz w:val="20"/>
+          <w:szCs w:val="16"/>
+          <w:lang w:val="en-US"/>
+        </w:rPr>
+        <w:t>A</w:t>
+      </w:r>
+      <w:r>
+        <w:rPr>
+          <w:rFonts w:ascii="Courier New" w:hAnsi="Courier New" w:cs="Courier New"/>
+          <w:sz w:val="20"/>
+          <w:szCs w:val="16"/>
+        </w:rPr>
+        <w:t xml:space="preserve"> </w:t>
+      </w:r>
+      <w:r>
+        <w:rPr>
+          <w:rFonts w:ascii="Courier New" w:hAnsi="Courier New" w:cs="Courier New"/>
+          <w:sz w:val="20"/>
+          <w:szCs w:val="16"/>
+          <w:lang w:val="en-US"/>
+        </w:rPr>
+        <w:t>INPUT</w:t>
+      </w:r>
+      <w:r>
+        <w:rPr>
+          <w:rFonts w:ascii="Courier New" w:hAnsi="Courier New" w:cs="Courier New"/>
+          <w:sz w:val="20"/>
+          <w:szCs w:val="16"/>
+        </w:rPr>
+        <w:t xml:space="preserve"> -</w:t>
+      </w:r>
+      <w:r>
+        <w:rPr>
+          <w:rFonts w:ascii="Courier New" w:hAnsi="Courier New" w:cs="Courier New"/>
+          <w:sz w:val="20"/>
+          <w:szCs w:val="16"/>
+          <w:lang w:val="en-US"/>
+        </w:rPr>
+        <w:t>p</w:t>
+      </w:r>
+      <w:r>
+        <w:rPr>
+          <w:rFonts w:ascii="Courier New" w:hAnsi="Courier New" w:cs="Courier New"/>
+          <w:sz w:val="20"/>
+          <w:szCs w:val="16"/>
+        </w:rPr>
+        <w:t xml:space="preserve"> </w:t>
+      </w:r>
+      <w:proofErr w:type="spellStart"/>
+      <w:r>
+        <w:rPr>
+          <w:rFonts w:ascii="Courier New" w:hAnsi="Courier New" w:cs="Courier New"/>
+          <w:sz w:val="20"/>
+          <w:szCs w:val="16"/>
+          <w:lang w:val="en-US"/>
+        </w:rPr>
+        <w:t>tcp</w:t>
+      </w:r>
+      <w:proofErr w:type="spellEnd"/>
+      <w:r>
+        <w:rPr>
+          <w:rFonts w:ascii="Courier New" w:hAnsi="Courier New" w:cs="Courier New"/>
+          <w:sz w:val="20"/>
+          <w:szCs w:val="16"/>
+        </w:rPr>
+        <w:t xml:space="preserve"> --</w:t>
+      </w:r>
+      <w:proofErr w:type="spellStart"/>
+      <w:r>
+        <w:rPr>
+          <w:rFonts w:ascii="Courier New" w:hAnsi="Courier New" w:cs="Courier New"/>
+          <w:sz w:val="20"/>
+          <w:szCs w:val="16"/>
+          <w:lang w:val="en-US"/>
+        </w:rPr>
+        <w:t>dport</w:t>
+      </w:r>
+      <w:proofErr w:type="spellEnd"/>
+      <w:r>
+        <w:rPr>
+          <w:rFonts w:ascii="Courier New" w:hAnsi="Courier New" w:cs="Courier New"/>
+          <w:sz w:val="20"/>
+          <w:szCs w:val="16"/>
+        </w:rPr>
+        <w:t xml:space="preserve"> 80 -</w:t>
+      </w:r>
+      <w:r>
+        <w:rPr>
+          <w:rFonts w:ascii="Courier New" w:hAnsi="Courier New" w:cs="Courier New"/>
+          <w:sz w:val="20"/>
+          <w:szCs w:val="16"/>
+          <w:lang w:val="en-US"/>
+        </w:rPr>
+        <w:t>j</w:t>
+      </w:r>
+      <w:r>
+        <w:rPr>
+          <w:rFonts w:ascii="Courier New" w:hAnsi="Courier New" w:cs="Courier New"/>
+          <w:sz w:val="20"/>
+          <w:szCs w:val="16"/>
+        </w:rPr>
+        <w:t xml:space="preserve"> </w:t>
+      </w:r>
+      <w:r>
+        <w:rPr>
+          <w:rFonts w:ascii="Courier New" w:hAnsi="Courier New" w:cs="Courier New"/>
+          <w:sz w:val="20"/>
+          <w:szCs w:val="16"/>
+          <w:lang w:val="en-US"/>
+        </w:rPr>
+        <w:t>ACCEPT</w:t>
+      </w:r>
+      <w:r>
+        <w:rPr>
+          <w:rFonts w:ascii="Courier New" w:hAnsi="Courier New" w:cs="Courier New"/>
+          <w:sz w:val="20"/>
+          <w:szCs w:val="16"/>
+        </w:rPr>
+        <w:t xml:space="preserve"> </w:t>
+      </w:r>
+      <w:r>
+        <w:t>(рисунок 3.5)</w:t>
+      </w:r>
+      <w:r>
+        <w:t>.</w:t>
+      </w:r>
+      <w:r>
+        <w:t xml:space="preserve"> Она указывает правило пропускать все входящие пакеты, передаваемые по протоколу </w:t>
+      </w:r>
+      <w:r>
+        <w:rPr>
+          <w:lang w:val="en-US"/>
+        </w:rPr>
+        <w:t>TCP</w:t>
+      </w:r>
+      <w:r>
+        <w:t xml:space="preserve"> (</w:t>
+      </w:r>
+      <w:r>
+        <w:t>транспортный протокол интернета</w:t>
+      </w:r>
+      <w:r>
+        <w:t>)</w:t>
+      </w:r>
+      <w:r>
+        <w:t xml:space="preserve"> </w:t>
+      </w:r>
+      <w:r>
+        <w:t xml:space="preserve">и направленные на порт 80 (стандартный порт </w:t>
+      </w:r>
+      <w:r>
+        <w:rPr>
+          <w:lang w:val="en-US"/>
+        </w:rPr>
+        <w:t>HTTP</w:t>
+      </w:r>
+      <w:r>
+        <w:t>).</w:t>
+      </w:r>
+    </w:p>
+    <w:p/>
+    <w:p>
+      <w:pPr>
+        <w:ind w:firstLine="0"/>
+        <w:jc w:val="center"/>
+      </w:pPr>
+      <w:r>
+        <w:rPr>
+          <w:noProof/>
+        </w:rPr>
+        <w:drawing>
+          <wp:inline distT="0" distB="0" distL="0" distR="0" wp14:anchorId="626685B5" wp14:editId="187ED62A">
+            <wp:extent cx="3784600" cy="311150"/>
+            <wp:effectExtent l="0" t="0" r="0" b="0"/>
+            <wp:docPr id="88564406" name="Рисунок 6"/>
+            <wp:cNvGraphicFramePr>
+              <a:graphicFrameLocks xmlns:a="http://schemas.openxmlformats.org/drawingml/2006/main" noChangeAspect="1"/>
+            </wp:cNvGraphicFramePr>
+            <a:graphic xmlns:a="http://schemas.openxmlformats.org/drawingml/2006/main">
+              <a:graphicData uri="http://schemas.openxmlformats.org/drawingml/2006/picture">
+                <pic:pic xmlns:pic="http://schemas.openxmlformats.org/drawingml/2006/picture">
+                  <pic:nvPicPr>
+                    <pic:cNvPr id="88564406" name="Рисунок 88564406"/>
+                    <pic:cNvPicPr/>
+                  </pic:nvPicPr>
+                  <pic:blipFill>
+                    <a:blip r:embed="rId12">
+                      <a:extLst>
+                        <a:ext uri="{28A0092B-C50C-407E-A947-70E740481C1C}">
+                          <a14:useLocalDpi xmlns:a14="http://schemas.microsoft.com/office/drawing/2010/main" val="0"/>
+                        </a:ext>
+                      </a:extLst>
+                    </a:blip>
+                    <a:stretch>
+                      <a:fillRect/>
+                    </a:stretch>
+                  </pic:blipFill>
+                  <pic:spPr>
+                    <a:xfrm>
+                      <a:off x="0" y="0"/>
+                      <a:ext cx="3784600" cy="311150"/>
+                    </a:xfrm>
+                    <a:prstGeom prst="rect">
+                      <a:avLst/>
+                    </a:prstGeom>
+                  </pic:spPr>
+                </pic:pic>
+              </a:graphicData>
+            </a:graphic>
+          </wp:inline>
+        </w:drawing>
+      </w:r>
+    </w:p>
+    <w:p>
+      <w:pPr>
+        <w:ind w:firstLine="0"/>
+        <w:jc w:val="center"/>
+      </w:pPr>
+      <w:r>
+        <w:t xml:space="preserve">Рисунок 3.5 </w:t>
+      </w:r>
+      <w:r>
+        <w:sym w:font="Symbol" w:char="F02D"/>
+      </w:r>
+      <w:r>
+        <w:t xml:space="preserve"> </w:t>
+      </w:r>
+      <w:r>
+        <w:t>Р</w:t>
+      </w:r>
+      <w:r>
+        <w:t>азреш</w:t>
+      </w:r>
+      <w:r>
+        <w:t>ение</w:t>
+      </w:r>
+      <w:r>
+        <w:t xml:space="preserve"> входящи</w:t>
+      </w:r>
+      <w:r>
+        <w:t xml:space="preserve">х </w:t>
+      </w:r>
+      <w:r>
+        <w:t>TCP‑соединени</w:t>
+      </w:r>
+      <w:r>
+        <w:t>й</w:t>
+      </w:r>
+      <w:r>
+        <w:t xml:space="preserve"> на порт 80</w:t>
+      </w:r>
+    </w:p>
+    <w:p/>
+    <w:p>
+      <w:pPr>
+        <w:rPr>
+          <w:lang w:val="en-US"/>
+        </w:rPr>
+      </w:pPr>
+      <w:r>
+        <w:t>Таким образом брандмауэр позволяет клиентам подключится извне к веб-серверу.</w:t>
+      </w:r>
+      <w:r>
+        <w:t xml:space="preserve"> Однако, поскольку веб-сервер на виртуальной машине ещё не реализован, на данный момент подключение невозможно.</w:t>
+      </w:r>
+    </w:p>
+    <w:p>
+      <w:r>
+        <w:t xml:space="preserve">Наконец, правила, установленные в </w:t>
+      </w:r>
+      <w:r>
+        <w:rPr>
+          <w:lang w:val="en-US"/>
+        </w:rPr>
+        <w:t>iptables</w:t>
+      </w:r>
+      <w:r>
+        <w:t xml:space="preserve">, </w:t>
+      </w:r>
+      <w:r>
+        <w:t xml:space="preserve">были выведены в виде списков для каждой цепочки (рисунок 3.6). </w:t>
+      </w:r>
+    </w:p>
+    <w:p/>
+    <w:p>
+      <w:pPr>
+        <w:ind w:firstLine="0"/>
+        <w:jc w:val="center"/>
+        <w:rPr>
+          <w:lang w:val="en-US"/>
+        </w:rPr>
+      </w:pPr>
+      <w:r>
+        <w:rPr>
+          <w:noProof/>
+          <w:lang w:val="en-US"/>
+        </w:rPr>
+        <w:drawing>
+          <wp:inline distT="0" distB="0" distL="0" distR="0" wp14:anchorId="44363B80" wp14:editId="19769DC8">
+            <wp:extent cx="5803900" cy="1206500"/>
+            <wp:effectExtent l="0" t="0" r="0" b="0"/>
+            <wp:docPr id="1383093529" name="Рисунок 7"/>
+            <wp:cNvGraphicFramePr>
+              <a:graphicFrameLocks xmlns:a="http://schemas.openxmlformats.org/drawingml/2006/main" noChangeAspect="1"/>
+            </wp:cNvGraphicFramePr>
+            <a:graphic xmlns:a="http://schemas.openxmlformats.org/drawingml/2006/main">
+              <a:graphicData uri="http://schemas.openxmlformats.org/drawingml/2006/picture">
+                <pic:pic xmlns:pic="http://schemas.openxmlformats.org/drawingml/2006/picture">
+                  <pic:nvPicPr>
+                    <pic:cNvPr id="1383093529" name="Рисунок 1383093529"/>
+                    <pic:cNvPicPr/>
+                  </pic:nvPicPr>
+                  <pic:blipFill>
+                    <a:blip r:embed="rId13">
+                      <a:extLst>
+                        <a:ext uri="{28A0092B-C50C-407E-A947-70E740481C1C}">
+                          <a14:useLocalDpi xmlns:a14="http://schemas.microsoft.com/office/drawing/2010/main" val="0"/>
+                        </a:ext>
+                      </a:extLst>
+                    </a:blip>
+                    <a:stretch>
+                      <a:fillRect/>
+                    </a:stretch>
+                  </pic:blipFill>
+                  <pic:spPr>
+                    <a:xfrm>
+                      <a:off x="0" y="0"/>
+                      <a:ext cx="5803900" cy="1206500"/>
+                    </a:xfrm>
+                    <a:prstGeom prst="rect">
+                      <a:avLst/>
+                    </a:prstGeom>
+                  </pic:spPr>
+                </pic:pic>
+              </a:graphicData>
+            </a:graphic>
+          </wp:inline>
+        </w:drawing>
+      </w:r>
+    </w:p>
+    <w:p>
+      <w:pPr>
+        <w:ind w:firstLine="0"/>
+        <w:jc w:val="center"/>
+        <w:rPr>
+          <w:lang w:val="en-US"/>
+        </w:rPr>
+      </w:pPr>
+      <w:r>
+        <w:t xml:space="preserve">Рисунок 3.6 – Вывод цепочек </w:t>
+      </w:r>
+      <w:r>
+        <w:rPr>
+          <w:lang w:val="en-US"/>
+        </w:rPr>
+        <w:t>iptables</w:t>
+      </w:r>
+    </w:p>
+    <w:p>
+      <w:pPr>
+        <w:rPr>
+          <w:lang w:val="en-US"/>
+        </w:rPr>
+      </w:pPr>
+    </w:p>
+    <w:p>
+      <w:pPr>
+        <w:rPr>
+          <w:lang w:val="en-US"/>
+        </w:rPr>
       </w:pPr>
     </w:p>
     <w:p>
@@ -567,6 +1919,7 @@
         <w:ind w:left="0" w:firstLine="360"/>
       </w:pPr>
       <w:r>
+        <w:lastRenderedPageBreak/>
         <w:t>ВЫВОД</w:t>
       </w:r>
     </w:p>
@@ -577,12 +1930,48 @@
     </w:p>
     <w:p>
       <w:r>
-        <w:t>.</w:t>
+        <w:t xml:space="preserve">В </w:t>
+      </w:r>
+      <w:r>
+        <w:t xml:space="preserve">ходе </w:t>
+      </w:r>
+      <w:r>
+        <w:t>работ</w:t>
+      </w:r>
+      <w:r>
+        <w:t>ы</w:t>
+      </w:r>
+      <w:r>
+        <w:t xml:space="preserve"> были изучены основные сведения о брандмауэрах, их тип</w:t>
+      </w:r>
+      <w:r>
+        <w:t>ах</w:t>
+      </w:r>
+      <w:r>
+        <w:t xml:space="preserve"> и организаци</w:t>
+      </w:r>
+      <w:r>
+        <w:t>и</w:t>
+      </w:r>
+      <w:r>
+        <w:t>. Рассмотрены простейшие возможности брандмауэра</w:t>
+      </w:r>
+      <w:r>
+        <w:t xml:space="preserve"> для ОС семейства </w:t>
+      </w:r>
+      <w:r>
+        <w:rPr>
+          <w:lang w:val="en-US"/>
+        </w:rPr>
+        <w:t>Linux</w:t>
+      </w:r>
+      <w:r>
+        <w:t>. Изучен порядок движения транзитных пакетов, пакетов для локального приложения и от локальных процессов.</w:t>
       </w:r>
     </w:p>
     <w:sectPr>
-      <w:headerReference w:type="default" r:id="rId8"/>
-      <w:headerReference w:type="first" r:id="rId9"/>
+      <w:headerReference w:type="default" r:id="rId14"/>
+      <w:headerReference w:type="first" r:id="rId15"/>
       <w:pgSz w:w="11906" w:h="16838"/>
       <w:pgMar w:top="851" w:right="567" w:bottom="851" w:left="1418" w:header="680" w:footer="680" w:gutter="0"/>
       <w:cols w:space="708"/>
@@ -3708,7 +5097,7 @@
   <w:style w:type="paragraph" w:default="1" w:styleId="a">
     <w:name w:val="Normal"/>
     <w:qFormat/>
-    <w:rsid w:val="005A1639"/>
+    <w:rsid w:val="00CE553B"/>
     <w:pPr>
       <w:spacing w:after="0" w:line="360" w:lineRule="auto"/>
       <w:ind w:firstLine="709"/>
@@ -3998,6 +5387,19 @@
     <w:name w:val="w"/>
     <w:basedOn w:val="a0"/>
     <w:rsid w:val="00A5132E"/>
+  </w:style>
+  <w:style w:type="character" w:styleId="HTML">
+    <w:name w:val="HTML Code"/>
+    <w:basedOn w:val="a0"/>
+    <w:uiPriority w:val="99"/>
+    <w:semiHidden/>
+    <w:unhideWhenUsed/>
+    <w:rsid w:val="00CD6F91"/>
+    <w:rPr>
+      <w:rFonts w:ascii="Courier New" w:eastAsia="Times New Roman" w:hAnsi="Courier New" w:cs="Courier New"/>
+      <w:sz w:val="20"/>
+      <w:szCs w:val="20"/>
+    </w:rPr>
   </w:style>
 </w:styles>
 </file>

</xml_diff>